<commit_message>
Added a word document with workarounds for known digikrom errors.  Edited Decode Error to allow the scan program to work with the most recent versions of digikrom software.
--Stephen
</commit_message>
<xml_diff>
--- a/LabVIEW/trunk/Instruments/Spectrometer Digikröm/Digikrom Spectrometer known work arounds.docx
+++ b/LabVIEW/trunk/Instruments/Spectrometer Digikröm/Digikrom Spectrometer known work arounds.docx
@@ -226,6 +226,58 @@
         <w:spacing w:after="0"/>
       </w:pPr>
       <w:r>
+        <w:rPr>
+          <w:noProof/>
+        </w:rPr>
+        <w:drawing>
+          <wp:inline distT="0" distB="0" distL="0" distR="0" wp14:anchorId="7DCF2A69" wp14:editId="5ED71877">
+            <wp:extent cx="3419475" cy="3124200"/>
+            <wp:effectExtent l="0" t="0" r="9525" b="0"/>
+            <wp:docPr id="1" name="Picture 1"/>
+            <wp:cNvGraphicFramePr>
+              <a:graphicFrameLocks xmlns:a="http://schemas.openxmlformats.org/drawingml/2006/main" noChangeAspect="1"/>
+            </wp:cNvGraphicFramePr>
+            <a:graphic xmlns:a="http://schemas.openxmlformats.org/drawingml/2006/main">
+              <a:graphicData uri="http://schemas.openxmlformats.org/drawingml/2006/picture">
+                <pic:pic xmlns:pic="http://schemas.openxmlformats.org/drawingml/2006/picture">
+                  <pic:nvPicPr>
+                    <pic:cNvPr id="1" name=""/>
+                    <pic:cNvPicPr/>
+                  </pic:nvPicPr>
+                  <pic:blipFill>
+                    <a:blip r:embed="rId6"/>
+                    <a:stretch>
+                      <a:fillRect/>
+                    </a:stretch>
+                  </pic:blipFill>
+                  <pic:spPr>
+                    <a:xfrm>
+                      <a:off x="0" y="0"/>
+                      <a:ext cx="3419475" cy="3124200"/>
+                    </a:xfrm>
+                    <a:prstGeom prst="rect">
+                      <a:avLst/>
+                    </a:prstGeom>
+                  </pic:spPr>
+                </pic:pic>
+              </a:graphicData>
+            </a:graphic>
+          </wp:inline>
+        </w:drawing>
+      </w:r>
+      <w:bookmarkStart w:id="0" w:name="_GoBack"/>
+      <w:bookmarkEnd w:id="0"/>
+    </w:p>
+    <w:p>
+      <w:pPr>
+        <w:spacing w:after="0"/>
+      </w:pPr>
+    </w:p>
+    <w:p>
+      <w:pPr>
+        <w:spacing w:after="0"/>
+      </w:pPr>
+      <w:r>
         <w:t xml:space="preserve">This error tends to occur most frequently when switching between gratings A and B.  To </w:t>
       </w:r>
       <w:r>
@@ -265,8 +317,6 @@
       <w:r>
         <w:t xml:space="preserve"> the spectrometer power supply</w:t>
       </w:r>
-      <w:bookmarkStart w:id="0" w:name="_GoBack"/>
-      <w:bookmarkEnd w:id="0"/>
     </w:p>
     <w:p>
       <w:pPr>

</xml_diff>

<commit_message>
Now every time the MW Freq Scan setup UI is loaded, the RF on/off button will begin with a false value.  When loading from a previous scan, this loaded as true and turned the MW Gen on right away, which was often undesirable.  Kyle
</commit_message>
<xml_diff>
--- a/LabVIEW/trunk/Instruments/Spectrometer Digikröm/Digikrom Spectrometer known work arounds.docx
+++ b/LabVIEW/trunk/Instruments/Spectrometer Digikröm/Digikrom Spectrometer known work arounds.docx
@@ -11,34 +11,14 @@
           <w:szCs w:val="32"/>
         </w:rPr>
       </w:pPr>
-      <w:proofErr w:type="spellStart"/>
       <w:r>
         <w:rPr>
           <w:b/>
           <w:sz w:val="32"/>
           <w:szCs w:val="32"/>
         </w:rPr>
-        <w:t>Digikrom</w:t>
-      </w:r>
-      <w:proofErr w:type="spellEnd"/>
-      <w:r>
-        <w:rPr>
-          <w:b/>
-          <w:sz w:val="32"/>
-          <w:szCs w:val="32"/>
-        </w:rPr>
-        <w:t xml:space="preserve"> Spectrometer known work </w:t>
-      </w:r>
-      <w:proofErr w:type="spellStart"/>
-      <w:r>
-        <w:rPr>
-          <w:b/>
-          <w:sz w:val="32"/>
-          <w:szCs w:val="32"/>
-        </w:rPr>
-        <w:t>arounds</w:t>
-      </w:r>
-      <w:proofErr w:type="spellEnd"/>
+        <w:t>Digikrom Spectrometer known work arounds</w:t>
+      </w:r>
     </w:p>
     <w:p>
       <w:pPr>
@@ -181,39 +161,23 @@
         <w:spacing w:after="0"/>
       </w:pPr>
       <w:r>
-        <w:t xml:space="preserve">Unplug and </w:t>
-      </w:r>
-      <w:proofErr w:type="spellStart"/>
-      <w:r>
-        <w:t>replug</w:t>
-      </w:r>
-      <w:proofErr w:type="spellEnd"/>
-      <w:r>
-        <w:t xml:space="preserve"> the spectrometer power supply while the computer is off</w:t>
-      </w:r>
-    </w:p>
-    <w:p>
-      <w:pPr>
-        <w:spacing w:after="0"/>
-      </w:pPr>
-    </w:p>
-    <w:p>
-      <w:pPr>
-        <w:spacing w:after="0"/>
-      </w:pPr>
-      <w:proofErr w:type="spellStart"/>
+        <w:t>Unplug and replug the spectrometer power supply while the computer is off</w:t>
+      </w:r>
+    </w:p>
+    <w:p>
+      <w:pPr>
+        <w:spacing w:after="0"/>
+      </w:pPr>
+    </w:p>
+    <w:p>
+      <w:pPr>
+        <w:spacing w:after="0"/>
+      </w:pPr>
       <w:r>
         <w:rPr>
           <w:u w:val="single"/>
         </w:rPr>
-        <w:t>Novram</w:t>
-      </w:r>
-      <w:proofErr w:type="spellEnd"/>
-      <w:r>
-        <w:rPr>
-          <w:u w:val="single"/>
-        </w:rPr>
-        <w:t xml:space="preserve"> read</w:t>
+        <w:t>Novram read</w:t>
       </w:r>
     </w:p>
     <w:p>
@@ -265,24 +229,71 @@
           </wp:inline>
         </w:drawing>
       </w:r>
+    </w:p>
+    <w:p>
+      <w:pPr>
+        <w:spacing w:after="0"/>
+      </w:pPr>
+    </w:p>
+    <w:p>
+      <w:pPr>
+        <w:spacing w:after="0"/>
+      </w:pPr>
+      <w:r>
+        <w:t xml:space="preserve">This error tends to occur most frequently when switching between gratings A and B.  To </w:t>
+      </w:r>
+      <w:r>
+        <w:t>minimize the effects, try to avoid switching back and forth.</w:t>
+      </w:r>
+    </w:p>
+    <w:p>
+      <w:pPr>
+        <w:spacing w:after="0"/>
+      </w:pPr>
+    </w:p>
+    <w:p>
+      <w:pPr>
+        <w:spacing w:after="0"/>
+      </w:pPr>
+      <w:r>
+        <w:t>There are a few software tricks that will sometimes clear up a NOVRAM Read error, but not always.  Try running these subVIs first:</w:t>
+      </w:r>
+    </w:p>
+    <w:p>
+      <w:pPr>
+        <w:pStyle w:val="ListParagraph"/>
+        <w:numPr>
+          <w:ilvl w:val="0"/>
+          <w:numId w:val="4"/>
+        </w:numPr>
+        <w:spacing w:after="0"/>
+      </w:pPr>
+      <w:r>
+        <w:t>Reset Wait</w:t>
+      </w:r>
+    </w:p>
+    <w:p>
+      <w:pPr>
+        <w:pStyle w:val="ListParagraph"/>
+        <w:numPr>
+          <w:ilvl w:val="0"/>
+          <w:numId w:val="4"/>
+        </w:numPr>
+        <w:spacing w:after="0"/>
+      </w:pPr>
+      <w:r>
+        <w:t>Flush</w:t>
+      </w:r>
+    </w:p>
+    <w:p>
+      <w:pPr>
+        <w:spacing w:after="0"/>
+      </w:pPr>
+      <w:r>
+        <w:t>If that doesn’t work, do the following:</w:t>
+      </w:r>
       <w:bookmarkStart w:id="0" w:name="_GoBack"/>
       <w:bookmarkEnd w:id="0"/>
-    </w:p>
-    <w:p>
-      <w:pPr>
-        <w:spacing w:after="0"/>
-      </w:pPr>
-    </w:p>
-    <w:p>
-      <w:pPr>
-        <w:spacing w:after="0"/>
-      </w:pPr>
-      <w:r>
-        <w:t xml:space="preserve">This error tends to occur most frequently when switching between gratings A and B.  To </w:t>
-      </w:r>
-      <w:r>
-        <w:t>minimize the effects, try to avoid switching back and forth.</w:t>
-      </w:r>
     </w:p>
     <w:p>
       <w:pPr>
@@ -307,15 +318,7 @@
         <w:spacing w:after="0"/>
       </w:pPr>
       <w:r>
-        <w:t xml:space="preserve">While the computer is off, restart the spectrometer by unplugging and </w:t>
-      </w:r>
-      <w:proofErr w:type="spellStart"/>
-      <w:r>
-        <w:t>replugging</w:t>
-      </w:r>
-      <w:proofErr w:type="spellEnd"/>
-      <w:r>
-        <w:t xml:space="preserve"> the spectrometer power supply</w:t>
+        <w:t>While the computer is off, restart the spectrometer by unplugging and replugging the spectrometer power supply</w:t>
       </w:r>
     </w:p>
     <w:p>
@@ -714,6 +717,119 @@
       </w:rPr>
     </w:lvl>
   </w:abstractNum>
+  <w:abstractNum w:abstractNumId="3">
+    <w:nsid w:val="74AD591A"/>
+    <w:multiLevelType w:val="hybridMultilevel"/>
+    <w:tmpl w:val="19A42434"/>
+    <w:lvl w:ilvl="0" w:tplc="04090001">
+      <w:start w:val="1"/>
+      <w:numFmt w:val="bullet"/>
+      <w:lvlText w:val=""/>
+      <w:lvlJc w:val="left"/>
+      <w:pPr>
+        <w:ind w:left="720" w:hanging="360"/>
+      </w:pPr>
+      <w:rPr>
+        <w:rFonts w:ascii="Symbol" w:hAnsi="Symbol" w:hint="default"/>
+      </w:rPr>
+    </w:lvl>
+    <w:lvl w:ilvl="1" w:tplc="04090003" w:tentative="1">
+      <w:start w:val="1"/>
+      <w:numFmt w:val="bullet"/>
+      <w:lvlText w:val="o"/>
+      <w:lvlJc w:val="left"/>
+      <w:pPr>
+        <w:ind w:left="1440" w:hanging="360"/>
+      </w:pPr>
+      <w:rPr>
+        <w:rFonts w:ascii="Courier New" w:hAnsi="Courier New" w:cs="Courier New" w:hint="default"/>
+      </w:rPr>
+    </w:lvl>
+    <w:lvl w:ilvl="2" w:tplc="04090005" w:tentative="1">
+      <w:start w:val="1"/>
+      <w:numFmt w:val="bullet"/>
+      <w:lvlText w:val=""/>
+      <w:lvlJc w:val="left"/>
+      <w:pPr>
+        <w:ind w:left="2160" w:hanging="360"/>
+      </w:pPr>
+      <w:rPr>
+        <w:rFonts w:ascii="Wingdings" w:hAnsi="Wingdings" w:hint="default"/>
+      </w:rPr>
+    </w:lvl>
+    <w:lvl w:ilvl="3" w:tplc="04090001" w:tentative="1">
+      <w:start w:val="1"/>
+      <w:numFmt w:val="bullet"/>
+      <w:lvlText w:val=""/>
+      <w:lvlJc w:val="left"/>
+      <w:pPr>
+        <w:ind w:left="2880" w:hanging="360"/>
+      </w:pPr>
+      <w:rPr>
+        <w:rFonts w:ascii="Symbol" w:hAnsi="Symbol" w:hint="default"/>
+      </w:rPr>
+    </w:lvl>
+    <w:lvl w:ilvl="4" w:tplc="04090003" w:tentative="1">
+      <w:start w:val="1"/>
+      <w:numFmt w:val="bullet"/>
+      <w:lvlText w:val="o"/>
+      <w:lvlJc w:val="left"/>
+      <w:pPr>
+        <w:ind w:left="3600" w:hanging="360"/>
+      </w:pPr>
+      <w:rPr>
+        <w:rFonts w:ascii="Courier New" w:hAnsi="Courier New" w:cs="Courier New" w:hint="default"/>
+      </w:rPr>
+    </w:lvl>
+    <w:lvl w:ilvl="5" w:tplc="04090005" w:tentative="1">
+      <w:start w:val="1"/>
+      <w:numFmt w:val="bullet"/>
+      <w:lvlText w:val=""/>
+      <w:lvlJc w:val="left"/>
+      <w:pPr>
+        <w:ind w:left="4320" w:hanging="360"/>
+      </w:pPr>
+      <w:rPr>
+        <w:rFonts w:ascii="Wingdings" w:hAnsi="Wingdings" w:hint="default"/>
+      </w:rPr>
+    </w:lvl>
+    <w:lvl w:ilvl="6" w:tplc="04090001" w:tentative="1">
+      <w:start w:val="1"/>
+      <w:numFmt w:val="bullet"/>
+      <w:lvlText w:val=""/>
+      <w:lvlJc w:val="left"/>
+      <w:pPr>
+        <w:ind w:left="5040" w:hanging="360"/>
+      </w:pPr>
+      <w:rPr>
+        <w:rFonts w:ascii="Symbol" w:hAnsi="Symbol" w:hint="default"/>
+      </w:rPr>
+    </w:lvl>
+    <w:lvl w:ilvl="7" w:tplc="04090003" w:tentative="1">
+      <w:start w:val="1"/>
+      <w:numFmt w:val="bullet"/>
+      <w:lvlText w:val="o"/>
+      <w:lvlJc w:val="left"/>
+      <w:pPr>
+        <w:ind w:left="5760" w:hanging="360"/>
+      </w:pPr>
+      <w:rPr>
+        <w:rFonts w:ascii="Courier New" w:hAnsi="Courier New" w:cs="Courier New" w:hint="default"/>
+      </w:rPr>
+    </w:lvl>
+    <w:lvl w:ilvl="8" w:tplc="04090005" w:tentative="1">
+      <w:start w:val="1"/>
+      <w:numFmt w:val="bullet"/>
+      <w:lvlText w:val=""/>
+      <w:lvlJc w:val="left"/>
+      <w:pPr>
+        <w:ind w:left="6480" w:hanging="360"/>
+      </w:pPr>
+      <w:rPr>
+        <w:rFonts w:ascii="Wingdings" w:hAnsi="Wingdings" w:hint="default"/>
+      </w:rPr>
+    </w:lvl>
+  </w:abstractNum>
   <w:num w:numId="1">
     <w:abstractNumId w:val="1"/>
   </w:num>
@@ -722,6 +838,9 @@
   </w:num>
   <w:num w:numId="3">
     <w:abstractNumId w:val="0"/>
+  </w:num>
+  <w:num w:numId="4">
+    <w:abstractNumId w:val="3"/>
   </w:num>
 </w:numbering>
 </file>

</xml_diff>